<commit_message>
Program fix, testing mod fix
</commit_message>
<xml_diff>
--- a/lab2.docx
+++ b/lab2.docx
@@ -116,13 +116,7 @@
         <w:rPr>
           <w:sz w:val="28"/>
         </w:rPr>
-        <w:t xml:space="preserve">Факультет информационных технологий и </w:t>
-      </w:r>
-      <w:r>
-        <w:rPr>
-          <w:sz w:val="28"/>
-        </w:rPr>
-        <w:t>управления</w:t>
+        <w:t>Факультет информационных технологий и управления</w:t>
       </w:r>
     </w:p>
     <w:p>
@@ -393,13 +387,7 @@
         <w:rPr>
           <w:sz w:val="28"/>
         </w:rPr>
-        <w:t xml:space="preserve">Выполнил </w:t>
-      </w:r>
-      <w:r>
-        <w:rPr>
-          <w:sz w:val="28"/>
-        </w:rPr>
-        <w:t xml:space="preserve">                                                                       </w:t>
+        <w:t xml:space="preserve">Выполнил                                                                        </w:t>
       </w:r>
       <w:bookmarkEnd w:id="3"/>
       <w:bookmarkEnd w:id="4"/>
@@ -628,15 +616,7 @@
           <w:sz w:val="28"/>
           <w:szCs w:val="24"/>
         </w:rPr>
-        <w:t>Реализовать процедурную программу, решающую задачу, связанную с интерпретацией формул языка</w:t>
-      </w:r>
-      <w:r>
-        <w:rPr>
-          <w:iCs/>
-          <w:sz w:val="28"/>
-          <w:szCs w:val="24"/>
-        </w:rPr>
-        <w:t xml:space="preserve"> логики высказываний.</w:t>
+        <w:t>Реализовать процедурную программу, решающую задачу, связанную с интерпретацией формул языка логики высказываний.</w:t>
       </w:r>
     </w:p>
     <w:p>
@@ -826,15 +806,7 @@
           <w:sz w:val="28"/>
           <w:szCs w:val="28"/>
         </w:rPr>
-        <w:t xml:space="preserve">&lt;символ&gt; ::= </w:t>
-      </w:r>
-      <w:r>
-        <w:rPr>
-          <w:iCs/>
-          <w:sz w:val="28"/>
-          <w:szCs w:val="28"/>
-        </w:rPr>
-        <w:t>A|B|C|D|E|F|G|H|I|J|K|L|M|N|O|P|Q|R|S|T|U|V|W|X|Y|Z</w:t>
+        <w:t>&lt;символ&gt; ::= A|B|C|D|E|F|G|H|I|J|K|L|M|N|O|P|Q|R|S|T|U|V|W|X|Y|Z</w:t>
       </w:r>
     </w:p>
     <w:p>
@@ -1004,15 +976,7 @@
           <w:sz w:val="28"/>
           <w:szCs w:val="28"/>
         </w:rPr>
-        <w:t>&lt;бинарная связка&gt; ::= &lt;конъюнкция&gt; | &lt;дизъюнкция&gt; |</w:t>
-      </w:r>
-      <w:r>
-        <w:rPr>
-          <w:iCs/>
-          <w:sz w:val="28"/>
-          <w:szCs w:val="28"/>
-        </w:rPr>
-        <w:t xml:space="preserve"> &lt;импликация&gt; | &lt;эквиваленция&gt;</w:t>
+        <w:t>&lt;бинарная связка&gt; ::= &lt;конъюнкция&gt; | &lt;дизъюнкция&gt; | &lt;импликация&gt; | &lt;эквиваленция&gt;</w:t>
       </w:r>
     </w:p>
     <w:p>
@@ -1161,31 +1125,7 @@
           <w:sz w:val="28"/>
           <w:szCs w:val="28"/>
         </w:rPr>
-        <w:t>Алгоритма состоит из следующих основных шагов:</w:t>
-      </w:r>
-      <w:r>
-        <w:rPr>
-          <w:iCs/>
-          <w:sz w:val="28"/>
-          <w:szCs w:val="28"/>
-        </w:rPr>
-        <w:t xml:space="preserve"> </w:t>
-      </w:r>
-      <w:r>
-        <w:rPr>
-          <w:iCs/>
-          <w:sz w:val="28"/>
-          <w:szCs w:val="28"/>
-        </w:rPr>
-        <w:t xml:space="preserve">ищется интерпретация введённой формулы, затем строится таблица истинности формулы (а точнее </w:t>
-      </w:r>
-      <w:r>
-        <w:rPr>
-          <w:iCs/>
-          <w:sz w:val="28"/>
-          <w:szCs w:val="28"/>
-        </w:rPr>
-        <w:t>её значения на всех строках интерпретации), после чего на основе интерпретации и таблицы истинности происходит построение конъюнкции дизъюнктов, собственно и являющейся СКНФ.</w:t>
+        <w:t>Алгоритма состоит из следующих основных шагов: ищется интерпретация введённой формулы, затем строится таблица истинности формулы (а точнее её значения на всех строках интерпретации), после чего на основе интерпретации и таблицы истинности происходит построение конъюнкции дизъюнктов, собственно и являющейся СКНФ.</w:t>
       </w:r>
     </w:p>
     <w:p>
@@ -1206,15 +1146,7 @@
           <w:sz w:val="28"/>
           <w:szCs w:val="28"/>
         </w:rPr>
-        <w:t>Построение интерпретации происходит следующим образом: ищутся все атомарные подфо</w:t>
-      </w:r>
-      <w:r>
-        <w:rPr>
-          <w:iCs/>
-          <w:sz w:val="28"/>
-          <w:szCs w:val="28"/>
-        </w:rPr>
-        <w:t>рмулы заданной формулы, после чего данные подформулы инициализируются всевозможными значениями и добавляются в интерпретацию в качестве её строк.</w:t>
+        <w:t>Построение интерпретации происходит следующим образом: ищутся все атомарные подформулы заданной формулы, после чего данные подформулы инициализируются всевозможными значениями и добавляются в интерпретацию в качестве её строк.</w:t>
       </w:r>
     </w:p>
     <w:p>
@@ -1230,15 +1162,7 @@
           <w:sz w:val="28"/>
           <w:szCs w:val="28"/>
         </w:rPr>
-        <w:t>Получение таблицы истинности содержит следующие шаги: происходит построение структур всех подформул заданной ф</w:t>
-      </w:r>
-      <w:r>
-        <w:rPr>
-          <w:iCs/>
-          <w:sz w:val="28"/>
-          <w:szCs w:val="28"/>
-        </w:rPr>
-        <w:t xml:space="preserve">ормулы, которые состоят из полей оператора и операнда (для унарных формул), либо из полей </w:t>
+        <w:t xml:space="preserve">Получение таблицы истинности содержит следующие шаги: происходит построение структур всех подформул заданной формулы, которые состоят из полей оператора и операнда (для унарных формул), либо из полей </w:t>
       </w:r>
       <w:r>
         <w:rPr>
@@ -1247,15 +1171,7 @@
           <w:szCs w:val="28"/>
         </w:rPr>
         <w:lastRenderedPageBreak/>
-        <w:t>оператора и двух операндов (для бинарных формул); затем, используя полученные подформулы и интерпретацию, происходит вычисление значения исходной формулы на каждой из</w:t>
-      </w:r>
-      <w:r>
-        <w:rPr>
-          <w:iCs/>
-          <w:sz w:val="28"/>
-          <w:szCs w:val="28"/>
-        </w:rPr>
-        <w:t xml:space="preserve"> строк интерпретации.</w:t>
+        <w:t>оператора и двух операндов (для бинарных формул); затем, используя полученные подформулы и интерпретацию, происходит вычисление значения исходной формулы на каждой из строк интерпретации.</w:t>
       </w:r>
     </w:p>
     <w:p>
@@ -1312,16 +1228,7 @@
           <w:sz w:val="28"/>
           <w:szCs w:val="28"/>
         </w:rPr>
-        <w:t>Блок-схемы ал</w:t>
-      </w:r>
-      <w:r>
-        <w:rPr>
-          <w:b/>
-          <w:iCs/>
-          <w:sz w:val="28"/>
-          <w:szCs w:val="28"/>
-        </w:rPr>
-        <w:t>горитмов</w:t>
+        <w:t>Блок-схемы алгоритмов</w:t>
       </w:r>
     </w:p>
     <w:p>
@@ -1342,17 +1249,33 @@
         <w:spacing w:line="240" w:lineRule="auto"/>
         <w:ind w:firstLine="0"/>
         <w:jc w:val="center"/>
-      </w:pPr>
-      <w:r>
         <w:rPr>
           <w:noProof/>
           <w:lang w:eastAsia="ru-RU"/>
         </w:rPr>
+      </w:pPr>
+    </w:p>
+    <w:p>
+      <w:pPr>
+        <w:pStyle w:val="Standard"/>
+        <w:spacing w:line="240" w:lineRule="auto"/>
+        <w:ind w:firstLine="0"/>
+        <w:jc w:val="center"/>
+        <w:rPr>
+          <w:noProof/>
+          <w:lang w:eastAsia="ru-RU"/>
+        </w:rPr>
+      </w:pPr>
+      <w:r>
+        <w:rPr>
+          <w:noProof/>
+          <w:lang w:eastAsia="ru-RU"/>
+        </w:rPr>
         <w:drawing>
           <wp:inline distT="0" distB="0" distL="0" distR="0">
-            <wp:extent cx="4027451" cy="6748818"/>
+            <wp:extent cx="5470799" cy="6428095"/>
             <wp:effectExtent l="0" t="0" r="0" b="0"/>
-            <wp:docPr id="25" name="Рисунок 25" descr="D:\Downloads\Copy of Blank Diagram.png"/>
+            <wp:docPr id="23" name="Рисунок 23" descr="D:\Downloads\Copy of Blank Diagram.jpeg"/>
             <wp:cNvGraphicFramePr>
               <a:graphicFrameLocks xmlns:a="http://schemas.openxmlformats.org/drawingml/2006/main" noChangeAspect="1"/>
             </wp:cNvGraphicFramePr>
@@ -1360,26 +1283,26 @@
               <a:graphicData uri="http://schemas.openxmlformats.org/drawingml/2006/picture">
                 <pic:pic xmlns:pic="http://schemas.openxmlformats.org/drawingml/2006/picture">
                   <pic:nvPicPr>
-                    <pic:cNvPr id="0" name="Picture 2" descr="D:\Downloads\Copy of Blank Diagram.png"/>
+                    <pic:cNvPr id="0" name="Picture 1" descr="D:\Downloads\Copy of Blank Diagram.jpeg"/>
                     <pic:cNvPicPr>
                       <a:picLocks noChangeAspect="1" noChangeArrowheads="1"/>
                     </pic:cNvPicPr>
                   </pic:nvPicPr>
                   <pic:blipFill rotWithShape="1">
-                    <a:blip r:embed="rId7" cstate="print">
+                    <a:blip r:embed="rId7">
                       <a:extLst>
                         <a:ext uri="{28A0092B-C50C-407E-A947-70E740481C1C}">
                           <a14:useLocalDpi xmlns:a14="http://schemas.microsoft.com/office/drawing/2010/main" val="0"/>
                         </a:ext>
                       </a:extLst>
                     </a:blip>
-                    <a:srcRect l="21948" t="46867" r="29418"/>
+                    <a:srcRect l="24649" t="46400" r="26542" b="16104"/>
                     <a:stretch/>
                   </pic:blipFill>
                   <pic:spPr bwMode="auto">
                     <a:xfrm>
                       <a:off x="0" y="0"/>
-                      <a:ext cx="4035266" cy="6761913"/>
+                      <a:ext cx="5492081" cy="6453100"/>
                     </a:xfrm>
                     <a:prstGeom prst="rect">
                       <a:avLst/>
@@ -1407,11 +1330,65 @@
         <w:spacing w:line="240" w:lineRule="auto"/>
         <w:ind w:firstLine="0"/>
         <w:jc w:val="center"/>
+      </w:pPr>
+      <w:r>
         <w:rPr>
           <w:noProof/>
           <w:lang w:eastAsia="ru-RU"/>
         </w:rPr>
-      </w:pPr>
+        <w:lastRenderedPageBreak/>
+        <w:drawing>
+          <wp:inline distT="0" distB="0" distL="0" distR="0">
+            <wp:extent cx="4383815" cy="7622275"/>
+            <wp:effectExtent l="0" t="0" r="0" b="0"/>
+            <wp:docPr id="24" name="Рисунок 24" descr="D:\Downloads\Copy of Blank Diagram (1).png"/>
+            <wp:cNvGraphicFramePr>
+              <a:graphicFrameLocks xmlns:a="http://schemas.openxmlformats.org/drawingml/2006/main" noChangeAspect="1"/>
+            </wp:cNvGraphicFramePr>
+            <a:graphic xmlns:a="http://schemas.openxmlformats.org/drawingml/2006/main">
+              <a:graphicData uri="http://schemas.openxmlformats.org/drawingml/2006/picture">
+                <pic:pic xmlns:pic="http://schemas.openxmlformats.org/drawingml/2006/picture">
+                  <pic:nvPicPr>
+                    <pic:cNvPr id="0" name="Picture 2" descr="D:\Downloads\Copy of Blank Diagram (1).png"/>
+                    <pic:cNvPicPr>
+                      <a:picLocks noChangeAspect="1" noChangeArrowheads="1"/>
+                    </pic:cNvPicPr>
+                  </pic:nvPicPr>
+                  <pic:blipFill rotWithShape="1">
+                    <a:blip r:embed="rId8" cstate="print">
+                      <a:extLst>
+                        <a:ext uri="{28A0092B-C50C-407E-A947-70E740481C1C}">
+                          <a14:useLocalDpi xmlns:a14="http://schemas.microsoft.com/office/drawing/2010/main" val="0"/>
+                        </a:ext>
+                      </a:extLst>
+                    </a:blip>
+                    <a:srcRect l="20289" t="45899" r="32024"/>
+                    <a:stretch/>
+                  </pic:blipFill>
+                  <pic:spPr bwMode="auto">
+                    <a:xfrm>
+                      <a:off x="0" y="0"/>
+                      <a:ext cx="4389852" cy="7632771"/>
+                    </a:xfrm>
+                    <a:prstGeom prst="rect">
+                      <a:avLst/>
+                    </a:prstGeom>
+                    <a:noFill/>
+                    <a:ln>
+                      <a:noFill/>
+                    </a:ln>
+                    <a:extLst>
+                      <a:ext uri="{53640926-AAD7-44D8-BBD7-CCE9431645EC}">
+                        <a14:shadowObscured xmlns:a14="http://schemas.microsoft.com/office/drawing/2010/main"/>
+                      </a:ext>
+                    </a:extLst>
+                  </pic:spPr>
+                </pic:pic>
+              </a:graphicData>
+            </a:graphic>
+          </wp:inline>
+        </w:drawing>
+      </w:r>
     </w:p>
     <w:p>
       <w:pPr>
@@ -1419,15 +1396,28 @@
         <w:spacing w:line="240" w:lineRule="auto"/>
         <w:ind w:firstLine="0"/>
         <w:jc w:val="center"/>
-        <w:rPr>
-          <w:lang w:val="en-US"/>
-        </w:rPr>
-      </w:pPr>
-      <w:r>
         <w:rPr>
           <w:noProof/>
           <w:lang w:eastAsia="ru-RU"/>
         </w:rPr>
+      </w:pPr>
+    </w:p>
+    <w:p>
+      <w:pPr>
+        <w:pStyle w:val="Standard"/>
+        <w:spacing w:line="240" w:lineRule="auto"/>
+        <w:ind w:firstLine="0"/>
+        <w:jc w:val="center"/>
+        <w:rPr>
+          <w:lang w:val="en-US"/>
+        </w:rPr>
+      </w:pPr>
+      <w:r>
+        <w:rPr>
+          <w:noProof/>
+          <w:lang w:eastAsia="ru-RU"/>
+        </w:rPr>
+        <w:lastRenderedPageBreak/>
         <w:drawing>
           <wp:inline distT="0" distB="0" distL="0" distR="0">
             <wp:extent cx="4013752" cy="5916305"/>
@@ -1446,7 +1436,7 @@
                     </pic:cNvPicPr>
                   </pic:nvPicPr>
                   <pic:blipFill rotWithShape="1">
-                    <a:blip r:embed="rId7">
+                    <a:blip r:embed="rId9">
                       <a:extLst>
                         <a:ext uri="{28A0092B-C50C-407E-A947-70E740481C1C}">
                           <a14:useLocalDpi xmlns:a14="http://schemas.microsoft.com/office/drawing/2010/main" val="0"/>
@@ -1526,7 +1516,7 @@
                     <pic:cNvPicPr/>
                   </pic:nvPicPr>
                   <pic:blipFill>
-                    <a:blip r:embed="rId8">
+                    <a:blip r:embed="rId10">
                       <a:lum/>
                       <a:alphaModFix/>
                     </a:blip>
@@ -1609,7 +1599,7 @@
                     <pic:cNvPicPr/>
                   </pic:nvPicPr>
                   <pic:blipFill>
-                    <a:blip r:embed="rId9">
+                    <a:blip r:embed="rId11">
                       <a:lum/>
                       <a:alphaModFix/>
                     </a:blip>
@@ -1728,7 +1718,7 @@
                     <pic:cNvPicPr/>
                   </pic:nvPicPr>
                   <pic:blipFill>
-                    <a:blip r:embed="rId10">
+                    <a:blip r:embed="rId12">
                       <a:lum/>
                       <a:alphaModFix/>
                     </a:blip>
@@ -1862,7 +1852,7 @@
                     <pic:cNvPicPr/>
                   </pic:nvPicPr>
                   <pic:blipFill>
-                    <a:blip r:embed="rId11">
+                    <a:blip r:embed="rId13">
                       <a:lum/>
                       <a:alphaModFix/>
                     </a:blip>
@@ -2034,7 +2024,7 @@
                     <pic:cNvPicPr/>
                   </pic:nvPicPr>
                   <pic:blipFill>
-                    <a:blip r:embed="rId12">
+                    <a:blip r:embed="rId14">
                       <a:lum/>
                       <a:alphaModFix/>
                     </a:blip>
@@ -2167,7 +2157,7 @@
                     <pic:cNvPicPr/>
                   </pic:nvPicPr>
                   <pic:blipFill>
-                    <a:blip r:embed="rId13">
+                    <a:blip r:embed="rId15">
                       <a:lum/>
                       <a:alphaModFix/>
                     </a:blip>
@@ -2370,7 +2360,7 @@
                     <pic:cNvPicPr/>
                   </pic:nvPicPr>
                   <pic:blipFill>
-                    <a:blip r:embed="rId14">
+                    <a:blip r:embed="rId16">
                       <a:lum/>
                       <a:alphaModFix/>
                     </a:blip>
@@ -2454,7 +2444,7 @@
                     <pic:cNvPicPr/>
                   </pic:nvPicPr>
                   <pic:blipFill>
-                    <a:blip r:embed="rId15">
+                    <a:blip r:embed="rId17">
                       <a:lum/>
                       <a:alphaModFix/>
                     </a:blip>
@@ -2502,7 +2492,7 @@
                     <pic:cNvPicPr/>
                   </pic:nvPicPr>
                   <pic:blipFill>
-                    <a:blip r:embed="rId16">
+                    <a:blip r:embed="rId18">
                       <a:lum/>
                       <a:alphaModFix/>
                     </a:blip>
@@ -2550,7 +2540,7 @@
                     <pic:cNvPicPr/>
                   </pic:nvPicPr>
                   <pic:blipFill>
-                    <a:blip r:embed="rId17">
+                    <a:blip r:embed="rId19">
                       <a:lum/>
                       <a:alphaModFix/>
                     </a:blip>
@@ -2598,7 +2588,7 @@
                     <pic:cNvPicPr/>
                   </pic:nvPicPr>
                   <pic:blipFill>
-                    <a:blip r:embed="rId18">
+                    <a:blip r:embed="rId20">
                       <a:lum/>
                       <a:alphaModFix/>
                     </a:blip>
@@ -2646,7 +2636,7 @@
                     <pic:cNvPicPr/>
                   </pic:nvPicPr>
                   <pic:blipFill>
-                    <a:blip r:embed="rId19">
+                    <a:blip r:embed="rId21">
                       <a:lum/>
                       <a:alphaModFix/>
                     </a:blip>
@@ -2693,7 +2683,7 @@
                     <pic:cNvPicPr/>
                   </pic:nvPicPr>
                   <pic:blipFill>
-                    <a:blip r:embed="rId20">
+                    <a:blip r:embed="rId22">
                       <a:lum/>
                       <a:alphaModFix/>
                     </a:blip>
@@ -2741,7 +2731,7 @@
                     <pic:cNvPicPr/>
                   </pic:nvPicPr>
                   <pic:blipFill>
-                    <a:blip r:embed="rId21">
+                    <a:blip r:embed="rId23">
                       <a:lum/>
                       <a:alphaModFix/>
                     </a:blip>
@@ -2789,7 +2779,7 @@
                     <pic:cNvPicPr/>
                   </pic:nvPicPr>
                   <pic:blipFill>
-                    <a:blip r:embed="rId22">
+                    <a:blip r:embed="rId24">
                       <a:lum/>
                       <a:alphaModFix/>
                     </a:blip>
@@ -2836,7 +2826,7 @@
                     <pic:cNvPicPr/>
                   </pic:nvPicPr>
                   <pic:blipFill>
-                    <a:blip r:embed="rId23">
+                    <a:blip r:embed="rId25">
                       <a:lum/>
                       <a:alphaModFix/>
                     </a:blip>
@@ -2989,7 +2979,7 @@
                     <pic:cNvPicPr/>
                   </pic:nvPicPr>
                   <pic:blipFill>
-                    <a:blip r:embed="rId24">
+                    <a:blip r:embed="rId26">
                       <a:lum/>
                       <a:alphaModFix/>
                     </a:blip>
@@ -3115,8 +3105,6 @@
           <w:szCs w:val="28"/>
         </w:rPr>
       </w:pPr>
-      <w:bookmarkStart w:id="6" w:name="_GoBack"/>
-      <w:bookmarkEnd w:id="6"/>
     </w:p>
     <w:p>
       <w:pPr>
@@ -3171,7 +3159,7 @@
                     <pic:cNvPicPr/>
                   </pic:nvPicPr>
                   <pic:blipFill>
-                    <a:blip r:embed="rId25">
+                    <a:blip r:embed="rId27">
                       <a:lum/>
                       <a:alphaModFix/>
                     </a:blip>
@@ -3297,7 +3285,7 @@
                     <pic:cNvPicPr/>
                   </pic:nvPicPr>
                   <pic:blipFill>
-                    <a:blip r:embed="rId26">
+                    <a:blip r:embed="rId28">
                       <a:lum/>
                       <a:alphaModFix/>
                     </a:blip>
@@ -3382,7 +3370,7 @@
                     <pic:cNvPicPr/>
                   </pic:nvPicPr>
                   <pic:blipFill>
-                    <a:blip r:embed="rId27">
+                    <a:blip r:embed="rId29">
                       <a:lum/>
                       <a:alphaModFix/>
                     </a:blip>
@@ -3494,7 +3482,7 @@
                     <pic:cNvPicPr/>
                   </pic:nvPicPr>
                   <pic:blipFill>
-                    <a:blip r:embed="rId28">
+                    <a:blip r:embed="rId30">
                       <a:lum/>
                       <a:alphaModFix/>
                     </a:blip>
@@ -3610,182 +3598,10 @@
           <w:lang w:eastAsia="ru-RU"/>
         </w:rPr>
         <w:drawing>
-          <wp:inline distT="0" distB="0" distL="0" distR="0" wp14:anchorId="3166978A" wp14:editId="7FA2F927">
-            <wp:extent cx="1494608" cy="1398896"/>
-            <wp:effectExtent l="0" t="0" r="0" b="0"/>
+          <wp:inline distT="0" distB="0" distL="0" distR="0" wp14:anchorId="7F711F7F" wp14:editId="6C113562">
+            <wp:extent cx="1555845" cy="2244007"/>
+            <wp:effectExtent l="0" t="0" r="6350" b="4445"/>
             <wp:docPr id="1" name="Рисунок 1"/>
-            <wp:cNvGraphicFramePr>
-              <a:graphicFrameLocks xmlns:a="http://schemas.openxmlformats.org/drawingml/2006/main" noChangeAspect="1"/>
-            </wp:cNvGraphicFramePr>
-            <a:graphic xmlns:a="http://schemas.openxmlformats.org/drawingml/2006/main">
-              <a:graphicData uri="http://schemas.openxmlformats.org/drawingml/2006/picture">
-                <pic:pic xmlns:pic="http://schemas.openxmlformats.org/drawingml/2006/picture">
-                  <pic:nvPicPr>
-                    <pic:cNvPr id="1" name=""/>
-                    <pic:cNvPicPr/>
-                  </pic:nvPicPr>
-                  <pic:blipFill>
-                    <a:blip r:embed="rId29"/>
-                    <a:stretch>
-                      <a:fillRect/>
-                    </a:stretch>
-                  </pic:blipFill>
-                  <pic:spPr>
-                    <a:xfrm>
-                      <a:off x="0" y="0"/>
-                      <a:ext cx="1644703" cy="1539379"/>
-                    </a:xfrm>
-                    <a:prstGeom prst="rect">
-                      <a:avLst/>
-                    </a:prstGeom>
-                  </pic:spPr>
-                </pic:pic>
-              </a:graphicData>
-            </a:graphic>
-          </wp:inline>
-        </w:drawing>
-      </w:r>
-    </w:p>
-    <w:p>
-      <w:pPr>
-        <w:pStyle w:val="Standard"/>
-        <w:spacing w:line="240" w:lineRule="auto"/>
-        <w:ind w:firstLine="0"/>
-        <w:jc w:val="left"/>
-        <w:rPr>
-          <w:b/>
-          <w:iCs/>
-          <w:sz w:val="28"/>
-          <w:szCs w:val="28"/>
-        </w:rPr>
-      </w:pPr>
-      <w:r>
-        <w:rPr>
-          <w:b/>
-          <w:iCs/>
-          <w:sz w:val="28"/>
-          <w:szCs w:val="28"/>
-        </w:rPr>
-        <w:t>Тест 2:</w:t>
-      </w:r>
-    </w:p>
-    <w:p>
-      <w:pPr>
-        <w:pStyle w:val="Standard"/>
-        <w:spacing w:line="240" w:lineRule="auto"/>
-        <w:ind w:firstLine="0"/>
-        <w:jc w:val="left"/>
-        <w:rPr>
-          <w:b/>
-          <w:iCs/>
-          <w:sz w:val="28"/>
-          <w:szCs w:val="28"/>
-          <w:lang w:val="en-US"/>
-        </w:rPr>
-      </w:pPr>
-      <w:r>
-        <w:rPr>
-          <w:noProof/>
-          <w:lang w:eastAsia="ru-RU"/>
-        </w:rPr>
-        <w:drawing>
-          <wp:inline distT="0" distB="0" distL="0" distR="0" wp14:anchorId="1F4A42E2" wp14:editId="0CCCCF60">
-            <wp:extent cx="7022207" cy="777923"/>
-            <wp:effectExtent l="0" t="0" r="7620" b="3175"/>
-            <wp:docPr id="27" name="Рисунок 27"/>
-            <wp:cNvGraphicFramePr>
-              <a:graphicFrameLocks xmlns:a="http://schemas.openxmlformats.org/drawingml/2006/main" noChangeAspect="1"/>
-            </wp:cNvGraphicFramePr>
-            <a:graphic xmlns:a="http://schemas.openxmlformats.org/drawingml/2006/main">
-              <a:graphicData uri="http://schemas.openxmlformats.org/drawingml/2006/picture">
-                <pic:pic xmlns:pic="http://schemas.openxmlformats.org/drawingml/2006/picture">
-                  <pic:nvPicPr>
-                    <pic:cNvPr id="1" name=""/>
-                    <pic:cNvPicPr/>
-                  </pic:nvPicPr>
-                  <pic:blipFill>
-                    <a:blip r:embed="rId30"/>
-                    <a:stretch>
-                      <a:fillRect/>
-                    </a:stretch>
-                  </pic:blipFill>
-                  <pic:spPr>
-                    <a:xfrm>
-                      <a:off x="0" y="0"/>
-                      <a:ext cx="7121373" cy="788909"/>
-                    </a:xfrm>
-                    <a:prstGeom prst="rect">
-                      <a:avLst/>
-                    </a:prstGeom>
-                  </pic:spPr>
-                </pic:pic>
-              </a:graphicData>
-            </a:graphic>
-          </wp:inline>
-        </w:drawing>
-      </w:r>
-    </w:p>
-    <w:p>
-      <w:pPr>
-        <w:pStyle w:val="Standard"/>
-        <w:spacing w:line="240" w:lineRule="auto"/>
-        <w:ind w:firstLine="0"/>
-        <w:jc w:val="left"/>
-        <w:rPr>
-          <w:b/>
-          <w:iCs/>
-          <w:sz w:val="28"/>
-          <w:szCs w:val="28"/>
-        </w:rPr>
-      </w:pPr>
-    </w:p>
-    <w:p>
-      <w:pPr>
-        <w:pStyle w:val="Standard"/>
-        <w:spacing w:line="240" w:lineRule="auto"/>
-        <w:ind w:firstLine="0"/>
-        <w:jc w:val="left"/>
-        <w:rPr>
-          <w:b/>
-          <w:iCs/>
-          <w:sz w:val="28"/>
-          <w:szCs w:val="28"/>
-        </w:rPr>
-      </w:pPr>
-      <w:r>
-        <w:rPr>
-          <w:b/>
-          <w:iCs/>
-          <w:sz w:val="28"/>
-          <w:szCs w:val="28"/>
-        </w:rPr>
-        <w:t>Тест 3:</w:t>
-      </w:r>
-    </w:p>
-    <w:p>
-      <w:pPr>
-        <w:pStyle w:val="Standard"/>
-        <w:spacing w:line="240" w:lineRule="auto"/>
-        <w:ind w:firstLine="0"/>
-        <w:jc w:val="left"/>
-        <w:rPr>
-          <w:b/>
-          <w:iCs/>
-          <w:sz w:val="28"/>
-          <w:szCs w:val="28"/>
-          <w:lang w:val="en-US"/>
-        </w:rPr>
-      </w:pPr>
-      <w:r>
-        <w:rPr>
-          <w:noProof/>
-          <w:lang w:eastAsia="ru-RU"/>
-        </w:rPr>
-        <w:drawing>
-          <wp:inline distT="0" distB="0" distL="0" distR="0" wp14:anchorId="05BB9918" wp14:editId="09276B36">
-            <wp:extent cx="1714133" cy="1705970"/>
-            <wp:effectExtent l="0" t="0" r="635" b="8890"/>
-            <wp:docPr id="29" name="Рисунок 29"/>
             <wp:cNvGraphicFramePr>
               <a:graphicFrameLocks xmlns:a="http://schemas.openxmlformats.org/drawingml/2006/main" noChangeAspect="1"/>
             </wp:cNvGraphicFramePr>
@@ -3805,7 +3621,7 @@
                   <pic:spPr>
                     <a:xfrm>
                       <a:off x="0" y="0"/>
-                      <a:ext cx="1738574" cy="1730294"/>
+                      <a:ext cx="1567292" cy="2260517"/>
                     </a:xfrm>
                     <a:prstGeom prst="rect">
                       <a:avLst/>
@@ -3829,45 +3645,30 @@
           <w:iCs/>
           <w:sz w:val="28"/>
           <w:szCs w:val="28"/>
+        </w:rPr>
+      </w:pPr>
+      <w:r>
+        <w:rPr>
+          <w:b/>
+          <w:iCs/>
+          <w:sz w:val="28"/>
+          <w:szCs w:val="28"/>
+        </w:rPr>
+        <w:t>Тест 2:</w:t>
+      </w:r>
+    </w:p>
+    <w:p>
+      <w:pPr>
+        <w:pStyle w:val="Standard"/>
+        <w:spacing w:line="240" w:lineRule="auto"/>
+        <w:ind w:firstLine="0"/>
+        <w:jc w:val="left"/>
+        <w:rPr>
+          <w:b/>
+          <w:iCs/>
+          <w:sz w:val="28"/>
+          <w:szCs w:val="28"/>
           <w:lang w:val="en-US"/>
-        </w:rPr>
-      </w:pPr>
-    </w:p>
-    <w:p>
-      <w:pPr>
-        <w:pStyle w:val="Standard"/>
-        <w:spacing w:line="240" w:lineRule="auto"/>
-        <w:ind w:firstLine="0"/>
-        <w:jc w:val="left"/>
-        <w:rPr>
-          <w:b/>
-          <w:iCs/>
-          <w:sz w:val="28"/>
-          <w:szCs w:val="28"/>
-        </w:rPr>
-      </w:pPr>
-      <w:r>
-        <w:rPr>
-          <w:b/>
-          <w:iCs/>
-          <w:sz w:val="28"/>
-          <w:szCs w:val="28"/>
-        </w:rPr>
-        <w:lastRenderedPageBreak/>
-        <w:t>Тест 4:</w:t>
-      </w:r>
-    </w:p>
-    <w:p>
-      <w:pPr>
-        <w:pStyle w:val="Standard"/>
-        <w:spacing w:line="240" w:lineRule="auto"/>
-        <w:ind w:firstLine="0"/>
-        <w:jc w:val="left"/>
-        <w:rPr>
-          <w:b/>
-          <w:iCs/>
-          <w:sz w:val="28"/>
-          <w:szCs w:val="28"/>
         </w:rPr>
       </w:pPr>
       <w:r>
@@ -3876,10 +3677,10 @@
           <w:lang w:eastAsia="ru-RU"/>
         </w:rPr>
         <w:drawing>
-          <wp:inline distT="0" distB="0" distL="0" distR="0" wp14:anchorId="67047E70" wp14:editId="30335A1A">
-            <wp:extent cx="1508078" cy="1435224"/>
+          <wp:inline distT="0" distB="0" distL="0" distR="0" wp14:anchorId="29E72C4A" wp14:editId="50D04748">
+            <wp:extent cx="6576784" cy="743803"/>
             <wp:effectExtent l="0" t="0" r="0" b="0"/>
-            <wp:docPr id="30" name="Рисунок 30"/>
+            <wp:docPr id="28" name="Рисунок 28"/>
             <wp:cNvGraphicFramePr>
               <a:graphicFrameLocks xmlns:a="http://schemas.openxmlformats.org/drawingml/2006/main" noChangeAspect="1"/>
             </wp:cNvGraphicFramePr>
@@ -3899,7 +3700,7 @@
                   <pic:spPr>
                     <a:xfrm>
                       <a:off x="0" y="0"/>
-                      <a:ext cx="1515501" cy="1442288"/>
+                      <a:ext cx="6633195" cy="750183"/>
                     </a:xfrm>
                     <a:prstGeom prst="rect">
                       <a:avLst/>
@@ -3925,15 +3726,6 @@
           <w:szCs w:val="28"/>
         </w:rPr>
       </w:pPr>
-      <w:r>
-        <w:rPr>
-          <w:b/>
-          <w:iCs/>
-          <w:sz w:val="28"/>
-          <w:szCs w:val="28"/>
-        </w:rPr>
-        <w:t>Тест 5:</w:t>
-      </w:r>
     </w:p>
     <w:p>
       <w:pPr>
@@ -3948,16 +3740,123 @@
           <w:szCs w:val="28"/>
         </w:rPr>
       </w:pPr>
-      <w:r>
+    </w:p>
+    <w:p>
+      <w:pPr>
+        <w:pStyle w:val="Standard"/>
+        <w:spacing w:line="240" w:lineRule="auto"/>
+        <w:ind w:firstLine="0"/>
+        <w:jc w:val="left"/>
+        <w:rPr>
+          <w:b/>
+          <w:iCs/>
+          <w:sz w:val="28"/>
+          <w:szCs w:val="28"/>
+        </w:rPr>
+      </w:pPr>
+    </w:p>
+    <w:p>
+      <w:pPr>
+        <w:pStyle w:val="Standard"/>
+        <w:spacing w:line="240" w:lineRule="auto"/>
+        <w:ind w:firstLine="0"/>
+        <w:jc w:val="left"/>
+        <w:rPr>
+          <w:b/>
+          <w:iCs/>
+          <w:sz w:val="28"/>
+          <w:szCs w:val="28"/>
+        </w:rPr>
+      </w:pPr>
+    </w:p>
+    <w:p>
+      <w:pPr>
+        <w:pStyle w:val="Standard"/>
+        <w:spacing w:line="240" w:lineRule="auto"/>
+        <w:ind w:firstLine="0"/>
+        <w:jc w:val="left"/>
+        <w:rPr>
+          <w:b/>
+          <w:iCs/>
+          <w:sz w:val="28"/>
+          <w:szCs w:val="28"/>
+        </w:rPr>
+      </w:pPr>
+    </w:p>
+    <w:p>
+      <w:pPr>
+        <w:pStyle w:val="Standard"/>
+        <w:spacing w:line="240" w:lineRule="auto"/>
+        <w:ind w:firstLine="0"/>
+        <w:jc w:val="left"/>
+        <w:rPr>
+          <w:b/>
+          <w:iCs/>
+          <w:sz w:val="28"/>
+          <w:szCs w:val="28"/>
+        </w:rPr>
+      </w:pPr>
+    </w:p>
+    <w:p>
+      <w:pPr>
+        <w:pStyle w:val="Standard"/>
+        <w:spacing w:line="240" w:lineRule="auto"/>
+        <w:ind w:firstLine="0"/>
+        <w:jc w:val="left"/>
+        <w:rPr>
+          <w:b/>
+          <w:iCs/>
+          <w:sz w:val="28"/>
+          <w:szCs w:val="28"/>
+        </w:rPr>
+      </w:pPr>
+    </w:p>
+    <w:p>
+      <w:pPr>
+        <w:pStyle w:val="Standard"/>
+        <w:spacing w:line="240" w:lineRule="auto"/>
+        <w:ind w:firstLine="0"/>
+        <w:jc w:val="left"/>
         <w:rPr>
           <w:noProof/>
           <w:lang w:eastAsia="ru-RU"/>
         </w:rPr>
+      </w:pPr>
+      <w:r>
+        <w:rPr>
+          <w:b/>
+          <w:iCs/>
+          <w:sz w:val="28"/>
+          <w:szCs w:val="28"/>
+        </w:rPr>
+        <w:lastRenderedPageBreak/>
+        <w:t>Тест 3:</w:t>
+      </w:r>
+    </w:p>
+    <w:p>
+      <w:pPr>
+        <w:pStyle w:val="Standard"/>
+        <w:spacing w:line="240" w:lineRule="auto"/>
+        <w:ind w:firstLine="0"/>
+        <w:jc w:val="left"/>
+        <w:rPr>
+          <w:b/>
+          <w:iCs/>
+          <w:sz w:val="28"/>
+          <w:szCs w:val="28"/>
+          <w:lang w:val="en-US"/>
+        </w:rPr>
+      </w:pPr>
+      <w:r>
+        <w:rPr>
+          <w:noProof/>
+          <w:lang w:eastAsia="ru-RU"/>
+        </w:rPr>
         <w:drawing>
-          <wp:inline distT="0" distB="0" distL="0" distR="0" wp14:anchorId="5EBF94A9" wp14:editId="64EF49D8">
-            <wp:extent cx="1616710" cy="1585619"/>
-            <wp:effectExtent l="0" t="0" r="2540" b="0"/>
-            <wp:docPr id="31" name="Рисунок 31"/>
+          <wp:inline distT="0" distB="0" distL="0" distR="0" wp14:anchorId="6A1ADE7C" wp14:editId="67E34F03">
+            <wp:extent cx="989463" cy="1779218"/>
+            <wp:effectExtent l="0" t="0" r="1270" b="0"/>
+            <wp:docPr id="32" name="Рисунок 32"/>
             <wp:cNvGraphicFramePr>
               <a:graphicFrameLocks xmlns:a="http://schemas.openxmlformats.org/drawingml/2006/main" noChangeAspect="1"/>
             </wp:cNvGraphicFramePr>
@@ -3977,7 +3876,7 @@
                   <pic:spPr>
                     <a:xfrm>
                       <a:off x="0" y="0"/>
-                      <a:ext cx="1625705" cy="1594441"/>
+                      <a:ext cx="1076284" cy="1935336"/>
                     </a:xfrm>
                     <a:prstGeom prst="rect">
                       <a:avLst/>
@@ -4001,6 +3900,184 @@
           <w:iCs/>
           <w:sz w:val="28"/>
           <w:szCs w:val="28"/>
+          <w:lang w:val="en-US"/>
+        </w:rPr>
+      </w:pPr>
+    </w:p>
+    <w:p>
+      <w:pPr>
+        <w:pStyle w:val="Standard"/>
+        <w:spacing w:line="240" w:lineRule="auto"/>
+        <w:ind w:firstLine="0"/>
+        <w:jc w:val="left"/>
+        <w:rPr>
+          <w:b/>
+          <w:iCs/>
+          <w:sz w:val="28"/>
+          <w:szCs w:val="28"/>
+        </w:rPr>
+      </w:pPr>
+      <w:r>
+        <w:rPr>
+          <w:b/>
+          <w:iCs/>
+          <w:sz w:val="28"/>
+          <w:szCs w:val="28"/>
+        </w:rPr>
+        <w:t>Тест 4:</w:t>
+      </w:r>
+    </w:p>
+    <w:p>
+      <w:pPr>
+        <w:pStyle w:val="Standard"/>
+        <w:spacing w:line="240" w:lineRule="auto"/>
+        <w:ind w:firstLine="0"/>
+        <w:jc w:val="left"/>
+        <w:rPr>
+          <w:b/>
+          <w:iCs/>
+          <w:sz w:val="28"/>
+          <w:szCs w:val="28"/>
+        </w:rPr>
+      </w:pPr>
+      <w:r>
+        <w:rPr>
+          <w:noProof/>
+          <w:lang w:eastAsia="ru-RU"/>
+        </w:rPr>
+        <w:drawing>
+          <wp:inline distT="0" distB="0" distL="0" distR="0" wp14:anchorId="5CB1FFB0" wp14:editId="40B30420">
+            <wp:extent cx="1153236" cy="2406753"/>
+            <wp:effectExtent l="0" t="0" r="8890" b="0"/>
+            <wp:docPr id="34" name="Рисунок 34"/>
+            <wp:cNvGraphicFramePr>
+              <a:graphicFrameLocks xmlns:a="http://schemas.openxmlformats.org/drawingml/2006/main" noChangeAspect="1"/>
+            </wp:cNvGraphicFramePr>
+            <a:graphic xmlns:a="http://schemas.openxmlformats.org/drawingml/2006/main">
+              <a:graphicData uri="http://schemas.openxmlformats.org/drawingml/2006/picture">
+                <pic:pic xmlns:pic="http://schemas.openxmlformats.org/drawingml/2006/picture">
+                  <pic:nvPicPr>
+                    <pic:cNvPr id="1" name=""/>
+                    <pic:cNvPicPr/>
+                  </pic:nvPicPr>
+                  <pic:blipFill rotWithShape="1">
+                    <a:blip r:embed="rId34"/>
+                    <a:srcRect/>
+                    <a:stretch/>
+                  </pic:blipFill>
+                  <pic:spPr bwMode="auto">
+                    <a:xfrm>
+                      <a:off x="0" y="0"/>
+                      <a:ext cx="1184694" cy="2472405"/>
+                    </a:xfrm>
+                    <a:prstGeom prst="rect">
+                      <a:avLst/>
+                    </a:prstGeom>
+                    <a:ln>
+                      <a:noFill/>
+                    </a:ln>
+                    <a:extLst>
+                      <a:ext uri="{53640926-AAD7-44D8-BBD7-CCE9431645EC}">
+                        <a14:shadowObscured xmlns:a14="http://schemas.microsoft.com/office/drawing/2010/main"/>
+                      </a:ext>
+                    </a:extLst>
+                  </pic:spPr>
+                </pic:pic>
+              </a:graphicData>
+            </a:graphic>
+          </wp:inline>
+        </w:drawing>
+      </w:r>
+    </w:p>
+    <w:p>
+      <w:pPr>
+        <w:pStyle w:val="Standard"/>
+        <w:spacing w:line="240" w:lineRule="auto"/>
+        <w:ind w:firstLine="0"/>
+        <w:jc w:val="left"/>
+        <w:rPr>
+          <w:b/>
+          <w:iCs/>
+          <w:sz w:val="28"/>
+          <w:szCs w:val="28"/>
+        </w:rPr>
+      </w:pPr>
+      <w:r>
+        <w:rPr>
+          <w:b/>
+          <w:iCs/>
+          <w:sz w:val="28"/>
+          <w:szCs w:val="28"/>
+        </w:rPr>
+        <w:t>Тест 5:</w:t>
+      </w:r>
+    </w:p>
+    <w:p>
+      <w:pPr>
+        <w:pStyle w:val="Standard"/>
+        <w:spacing w:line="240" w:lineRule="auto"/>
+        <w:ind w:firstLine="0"/>
+        <w:jc w:val="left"/>
+        <w:rPr>
+          <w:b/>
+          <w:iCs/>
+          <w:sz w:val="28"/>
+          <w:szCs w:val="28"/>
+        </w:rPr>
+      </w:pPr>
+      <w:r>
+        <w:rPr>
+          <w:noProof/>
+          <w:lang w:eastAsia="ru-RU"/>
+        </w:rPr>
+        <w:drawing>
+          <wp:inline distT="0" distB="0" distL="0" distR="0" wp14:anchorId="381C537E" wp14:editId="096567C7">
+            <wp:extent cx="1097722" cy="2838734"/>
+            <wp:effectExtent l="0" t="0" r="7620" b="0"/>
+            <wp:docPr id="36" name="Рисунок 36"/>
+            <wp:cNvGraphicFramePr>
+              <a:graphicFrameLocks xmlns:a="http://schemas.openxmlformats.org/drawingml/2006/main" noChangeAspect="1"/>
+            </wp:cNvGraphicFramePr>
+            <a:graphic xmlns:a="http://schemas.openxmlformats.org/drawingml/2006/main">
+              <a:graphicData uri="http://schemas.openxmlformats.org/drawingml/2006/picture">
+                <pic:pic xmlns:pic="http://schemas.openxmlformats.org/drawingml/2006/picture">
+                  <pic:nvPicPr>
+                    <pic:cNvPr id="1" name=""/>
+                    <pic:cNvPicPr/>
+                  </pic:nvPicPr>
+                  <pic:blipFill>
+                    <a:blip r:embed="rId35"/>
+                    <a:stretch>
+                      <a:fillRect/>
+                    </a:stretch>
+                  </pic:blipFill>
+                  <pic:spPr>
+                    <a:xfrm>
+                      <a:off x="0" y="0"/>
+                      <a:ext cx="1131204" cy="2925320"/>
+                    </a:xfrm>
+                    <a:prstGeom prst="rect">
+                      <a:avLst/>
+                    </a:prstGeom>
+                  </pic:spPr>
+                </pic:pic>
+              </a:graphicData>
+            </a:graphic>
+          </wp:inline>
+        </w:drawing>
+      </w:r>
+    </w:p>
+    <w:p>
+      <w:pPr>
+        <w:pStyle w:val="Standard"/>
+        <w:spacing w:line="240" w:lineRule="auto"/>
+        <w:ind w:firstLine="0"/>
+        <w:jc w:val="left"/>
+        <w:rPr>
+          <w:b/>
+          <w:iCs/>
+          <w:sz w:val="28"/>
+          <w:szCs w:val="28"/>
         </w:rPr>
       </w:pPr>
       <w:r>
@@ -4086,26 +4163,8 @@
         </w:rPr>
         <w:t>.</w:t>
       </w:r>
-    </w:p>
-    <w:p>
-      <w:pPr>
-        <w:pStyle w:val="Standard"/>
-        <w:spacing w:line="240" w:lineRule="auto"/>
-        <w:ind w:firstLine="0"/>
-        <w:rPr>
-          <w:iCs/>
-          <w:sz w:val="28"/>
-          <w:szCs w:val="24"/>
-        </w:rPr>
-      </w:pPr>
-    </w:p>
-    <w:p>
-      <w:pPr>
-        <w:pStyle w:val="Standard"/>
-        <w:spacing w:line="240" w:lineRule="auto"/>
-        <w:ind w:firstLine="0"/>
-        <w:jc w:val="left"/>
-      </w:pPr>
+      <w:bookmarkStart w:id="6" w:name="_GoBack"/>
+      <w:bookmarkEnd w:id="6"/>
     </w:p>
     <w:sectPr>
       <w:pgSz w:w="11906" w:h="16838"/>
@@ -4281,7 +4340,6 @@
   </w:num>
   <w:num w:numId="2">
     <w:abstractNumId w:val="0"/>
-    <w:lvlOverride w:ilvl="0"/>
   </w:num>
 </w:numbering>
 </file>

</xml_diff>